<commit_message>
update readme to include c to f conversion
</commit_message>
<xml_diff>
--- a/README.docx
+++ b/README.docx
@@ -64,7 +64,10 @@
         </w:rPr>
       </w:pPr>
       <w:r>
-        <w:rPr/>
+        <w:rPr>
+          <w:b/>
+          <w:bCs/>
+        </w:rPr>
       </w:r>
     </w:p>
     <w:p>
@@ -509,14 +512,7 @@
           <w:ilvl w:val="1"/>
           <w:numId w:val="1"/>
         </w:numPr>
-        <w:rPr>
-          <w:b w:val="false"/>
-          <w:b w:val="false"/>
-          <w:bCs w:val="false"/>
-          <w:i w:val="false"/>
-          <w:i w:val="false"/>
-          <w:iCs w:val="false"/>
-        </w:rPr>
+        <w:rPr/>
       </w:pPr>
       <w:r>
         <w:rPr>
@@ -535,6 +531,44 @@
           <w:ilvl w:val="0"/>
           <w:numId w:val="1"/>
         </w:numPr>
+        <w:rPr/>
+      </w:pPr>
+      <w:r>
+        <w:rPr>
+          <w:b w:val="false"/>
+          <w:bCs w:val="false"/>
+          <w:i w:val="false"/>
+          <w:iCs w:val="false"/>
+        </w:rPr>
+        <w:t>Convert Celsius To Fahrenheit</w:t>
+      </w:r>
+    </w:p>
+    <w:p>
+      <w:pPr>
+        <w:pStyle w:val="Normal"/>
+        <w:numPr>
+          <w:ilvl w:val="1"/>
+          <w:numId w:val="1"/>
+        </w:numPr>
+        <w:rPr/>
+      </w:pPr>
+      <w:r>
+        <w:rPr>
+          <w:b w:val="false"/>
+          <w:bCs w:val="false"/>
+          <w:i w:val="false"/>
+          <w:iCs w:val="false"/>
+        </w:rPr>
+        <w:t>Create a new column and apply a formula to all celsius values.</w:t>
+      </w:r>
+    </w:p>
+    <w:p>
+      <w:pPr>
+        <w:pStyle w:val="Normal"/>
+        <w:numPr>
+          <w:ilvl w:val="0"/>
+          <w:numId w:val="1"/>
+        </w:numPr>
         <w:rPr>
           <w:b w:val="false"/>
           <w:b w:val="false"/>
@@ -625,11 +659,7 @@
     <w:p>
       <w:pPr>
         <w:pStyle w:val="Normal"/>
-        <w:rPr>
-          <w:b w:val="false"/>
-          <w:b w:val="false"/>
-          <w:bCs w:val="false"/>
-        </w:rPr>
+        <w:rPr/>
       </w:pPr>
       <w:r>
         <w:rPr>
@@ -646,6 +676,7 @@
       <w:pgNumType w:fmt="decimal"/>
       <w:formProt w:val="false"/>
       <w:textDirection w:val="lrTb"/>
+      <w:docGrid w:type="default" w:linePitch="240" w:charSpace="4294961151"/>
     </w:sectPr>
   </w:body>
 </w:document>
@@ -667,6 +698,7 @@
       </w:pPr>
       <w:rPr>
         <w:rFonts w:ascii="Symbol" w:hAnsi="Symbol" w:cs="Symbol" w:hint="default"/>
+        <w:b w:val="false"/>
         <w:rFonts w:cs="OpenSymbol"/>
       </w:rPr>
     </w:lvl>
@@ -683,6 +715,7 @@
       </w:pPr>
       <w:rPr>
         <w:rFonts w:ascii="OpenSymbol" w:hAnsi="OpenSymbol" w:cs="OpenSymbol" w:hint="default"/>
+        <w:b w:val="false"/>
         <w:rFonts w:cs="OpenSymbol"/>
       </w:rPr>
     </w:lvl>
@@ -1082,7 +1115,6 @@
     <w:rPrDefault>
       <w:rPr>
         <w:rFonts w:ascii="Liberation Serif" w:hAnsi="Liberation Serif" w:eastAsia="SimSun" w:cs="Arial"/>
-        <w:sz w:val="24"/>
         <w:szCs w:val="24"/>
         <w:lang w:val="en-US" w:eastAsia="zh-CN" w:bidi="hi-IN"/>
       </w:rPr>
@@ -1098,10 +1130,12 @@
     <w:qFormat/>
     <w:pPr>
       <w:widowControl/>
+      <w:bidi w:val="0"/>
+      <w:jc w:val="left"/>
     </w:pPr>
     <w:rPr>
       <w:rFonts w:ascii="Liberation Serif" w:hAnsi="Liberation Serif" w:eastAsia="SimSun" w:cs="Arial"/>
-      <w:color w:val="auto"/>
+      <w:color w:val="00000A"/>
       <w:sz w:val="24"/>
       <w:szCs w:val="24"/>
       <w:lang w:val="en-US" w:eastAsia="zh-CN" w:bidi="hi-IN"/>
@@ -1117,6 +1151,134 @@
     <w:qFormat/>
     <w:rPr>
       <w:rFonts w:ascii="OpenSymbol" w:hAnsi="OpenSymbol" w:eastAsia="OpenSymbol" w:cs="OpenSymbol"/>
+    </w:rPr>
+  </w:style>
+  <w:style w:type="character" w:styleId="ListLabel1">
+    <w:name w:val="ListLabel 1"/>
+    <w:qFormat/>
+    <w:rPr>
+      <w:rFonts w:cs="OpenSymbol"/>
+      <w:b w:val="false"/>
+    </w:rPr>
+  </w:style>
+  <w:style w:type="character" w:styleId="ListLabel2">
+    <w:name w:val="ListLabel 2"/>
+    <w:qFormat/>
+    <w:rPr>
+      <w:rFonts w:cs="OpenSymbol"/>
+      <w:b w:val="false"/>
+    </w:rPr>
+  </w:style>
+  <w:style w:type="character" w:styleId="ListLabel3">
+    <w:name w:val="ListLabel 3"/>
+    <w:qFormat/>
+    <w:rPr>
+      <w:rFonts w:cs="OpenSymbol"/>
+    </w:rPr>
+  </w:style>
+  <w:style w:type="character" w:styleId="ListLabel4">
+    <w:name w:val="ListLabel 4"/>
+    <w:qFormat/>
+    <w:rPr>
+      <w:rFonts w:cs="OpenSymbol"/>
+    </w:rPr>
+  </w:style>
+  <w:style w:type="character" w:styleId="ListLabel5">
+    <w:name w:val="ListLabel 5"/>
+    <w:qFormat/>
+    <w:rPr>
+      <w:rFonts w:cs="OpenSymbol"/>
+    </w:rPr>
+  </w:style>
+  <w:style w:type="character" w:styleId="ListLabel6">
+    <w:name w:val="ListLabel 6"/>
+    <w:qFormat/>
+    <w:rPr>
+      <w:rFonts w:cs="OpenSymbol"/>
+    </w:rPr>
+  </w:style>
+  <w:style w:type="character" w:styleId="ListLabel7">
+    <w:name w:val="ListLabel 7"/>
+    <w:qFormat/>
+    <w:rPr>
+      <w:rFonts w:cs="OpenSymbol"/>
+    </w:rPr>
+  </w:style>
+  <w:style w:type="character" w:styleId="ListLabel8">
+    <w:name w:val="ListLabel 8"/>
+    <w:qFormat/>
+    <w:rPr>
+      <w:rFonts w:cs="OpenSymbol"/>
+    </w:rPr>
+  </w:style>
+  <w:style w:type="character" w:styleId="ListLabel9">
+    <w:name w:val="ListLabel 9"/>
+    <w:qFormat/>
+    <w:rPr>
+      <w:rFonts w:cs="OpenSymbol"/>
+    </w:rPr>
+  </w:style>
+  <w:style w:type="character" w:styleId="ListLabel10">
+    <w:name w:val="ListLabel 10"/>
+    <w:qFormat/>
+    <w:rPr>
+      <w:rFonts w:cs="OpenSymbol"/>
+    </w:rPr>
+  </w:style>
+  <w:style w:type="character" w:styleId="ListLabel11">
+    <w:name w:val="ListLabel 11"/>
+    <w:qFormat/>
+    <w:rPr>
+      <w:rFonts w:cs="OpenSymbol"/>
+    </w:rPr>
+  </w:style>
+  <w:style w:type="character" w:styleId="ListLabel12">
+    <w:name w:val="ListLabel 12"/>
+    <w:qFormat/>
+    <w:rPr>
+      <w:rFonts w:cs="OpenSymbol"/>
+    </w:rPr>
+  </w:style>
+  <w:style w:type="character" w:styleId="ListLabel13">
+    <w:name w:val="ListLabel 13"/>
+    <w:qFormat/>
+    <w:rPr>
+      <w:rFonts w:cs="OpenSymbol"/>
+    </w:rPr>
+  </w:style>
+  <w:style w:type="character" w:styleId="ListLabel14">
+    <w:name w:val="ListLabel 14"/>
+    <w:qFormat/>
+    <w:rPr>
+      <w:rFonts w:cs="OpenSymbol"/>
+    </w:rPr>
+  </w:style>
+  <w:style w:type="character" w:styleId="ListLabel15">
+    <w:name w:val="ListLabel 15"/>
+    <w:qFormat/>
+    <w:rPr>
+      <w:rFonts w:cs="OpenSymbol"/>
+    </w:rPr>
+  </w:style>
+  <w:style w:type="character" w:styleId="ListLabel16">
+    <w:name w:val="ListLabel 16"/>
+    <w:qFormat/>
+    <w:rPr>
+      <w:rFonts w:cs="OpenSymbol"/>
+    </w:rPr>
+  </w:style>
+  <w:style w:type="character" w:styleId="ListLabel17">
+    <w:name w:val="ListLabel 17"/>
+    <w:qFormat/>
+    <w:rPr>
+      <w:rFonts w:cs="OpenSymbol"/>
+    </w:rPr>
+  </w:style>
+  <w:style w:type="character" w:styleId="ListLabel18">
+    <w:name w:val="ListLabel 18"/>
+    <w:qFormat/>
+    <w:rPr>
+      <w:rFonts w:cs="OpenSymbol"/>
     </w:rPr>
   </w:style>
   <w:style w:type="paragraph" w:styleId="Heading">

</xml_diff>